<commit_message>
I have refocussed the project and began to bring it together for the report. The shiny app plots are working as I want, I need to do further work to complete the static plots and write up of the report as well as commentary for the shiny app are still needed. I also began a renv log but need to keep this updated. I also need to produce a readme
</commit_message>
<xml_diff>
--- a/report plan.docx
+++ b/report plan.docx
@@ -154,87 +154,7 @@
           <w14:ligatures w14:val="none"/>
         </w:rPr>
       </w:pPr>
-      <w:hyperlink r:id="rId6" w:anchor="FFQ0059" w:history="1">
-        <w:r>
-          <w:rPr>
-            <w:rFonts w:ascii="Verdana" w:eastAsia="Times New Roman" w:hAnsi="Verdana" w:cs="Times New Roman"/>
-            <w:color w:val="003399"/>
-            <w:kern w:val="0"/>
-            <w:sz w:val="18"/>
-            <w:szCs w:val="18"/>
-            <w:u w:val="single"/>
-            <w:lang w:eastAsia="en-GB"/>
-            <w14:ligatures w14:val="none"/>
-          </w:rPr>
-          <w:t>FFQ0059 - Q.59 Did you eat pancakes?</w:t>
-        </w:r>
-      </w:hyperlink>
-    </w:p>
-    <w:p>
-      <w:pPr>
-        <w:numPr>
-          <w:ilvl w:val="1"/>
-          <w:numId w:val="3"/>
-        </w:numPr>
-        <w:spacing w:before="168" w:after="100" w:afterAutospacing="1"/>
-        <w:ind w:left="2640" w:right="1200"/>
-        <w:rPr>
-          <w:rFonts w:ascii="Verdana" w:eastAsia="Times New Roman" w:hAnsi="Verdana" w:cs="Times New Roman"/>
-          <w:color w:val="000000"/>
-          <w:kern w:val="0"/>
-          <w:sz w:val="18"/>
-          <w:szCs w:val="18"/>
-          <w:lang w:eastAsia="en-GB"/>
-          <w14:ligatures w14:val="none"/>
-        </w:rPr>
-      </w:pPr>
-      <w:hyperlink r:id="rId7" w:anchor="FFQ0059A" w:history="1">
-        <w:r>
-          <w:rPr>
-            <w:rFonts w:ascii="Verdana" w:eastAsia="Times New Roman" w:hAnsi="Verdana" w:cs="Times New Roman"/>
-            <w:color w:val="003399"/>
-            <w:kern w:val="0"/>
-            <w:sz w:val="18"/>
-            <w:szCs w:val="18"/>
-            <w:u w:val="single"/>
-            <w:lang w:eastAsia="en-GB"/>
-            <w14:ligatures w14:val="none"/>
-          </w:rPr>
-          <w:t>FFQ0059A - Q.59A How often syrup added?</w:t>
-        </w:r>
-      </w:hyperlink>
-      <w:r>
-        <w:rPr>
-          <w:rFonts w:ascii="Verdana" w:eastAsia="Times New Roman" w:hAnsi="Verdana" w:cs="Times New Roman"/>
-          <w:color w:val="000000"/>
-          <w:kern w:val="0"/>
-          <w:sz w:val="18"/>
-          <w:szCs w:val="18"/>
-          <w:lang w:eastAsia="en-GB"/>
-          <w14:ligatures w14:val="none"/>
-        </w:rPr>
-        <w:t xml:space="preserve"> </w:t>
-      </w:r>
-    </w:p>
-    <w:p>
-      <w:pPr>
-        <w:numPr>
-          <w:ilvl w:val="1"/>
-          <w:numId w:val="3"/>
-        </w:numPr>
-        <w:spacing w:before="168" w:after="100" w:afterAutospacing="1"/>
-        <w:ind w:left="2640" w:right="1200"/>
-        <w:rPr>
-          <w:rFonts w:ascii="Verdana" w:eastAsia="Times New Roman" w:hAnsi="Verdana" w:cs="Times New Roman"/>
-          <w:color w:val="000000"/>
-          <w:kern w:val="0"/>
-          <w:sz w:val="18"/>
-          <w:szCs w:val="18"/>
-          <w:lang w:eastAsia="en-GB"/>
-          <w14:ligatures w14:val="none"/>
-        </w:rPr>
-      </w:pPr>
-      <w:hyperlink r:id="rId8" w:anchor="FFQ0061" w:history="1">
+      <w:hyperlink r:id="rId6" w:anchor="FFQ0061" w:history="1">
         <w:r>
           <w:rPr>
             <w:rFonts w:ascii="Verdana" w:eastAsia="Times New Roman" w:hAnsi="Verdana" w:cs="Times New Roman"/>
@@ -280,7 +200,7 @@
           <w14:ligatures w14:val="none"/>
         </w:rPr>
       </w:pPr>
-      <w:hyperlink r:id="rId9" w:anchor="FFQ0068" w:history="1">
+      <w:hyperlink r:id="rId7" w:anchor="FFQ0068" w:history="1">
         <w:r>
           <w:rPr>
             <w:rFonts w:ascii="Verdana" w:eastAsia="Times New Roman" w:hAnsi="Verdana" w:cs="Times New Roman"/>
@@ -326,7 +246,7 @@
           <w14:ligatures w14:val="none"/>
         </w:rPr>
       </w:pPr>
-      <w:hyperlink r:id="rId10" w:anchor="FFQ0075" w:history="1">
+      <w:hyperlink r:id="rId8" w:anchor="FFQ0075" w:history="1">
         <w:r>
           <w:rPr>
             <w:rFonts w:ascii="Verdana" w:eastAsia="Times New Roman" w:hAnsi="Verdana" w:cs="Times New Roman"/>
@@ -372,53 +292,7 @@
           <w14:ligatures w14:val="none"/>
         </w:rPr>
       </w:pPr>
-      <w:hyperlink r:id="rId11" w:anchor="FFQ0077" w:history="1">
-        <w:r>
-          <w:rPr>
-            <w:rFonts w:ascii="Verdana" w:eastAsia="Times New Roman" w:hAnsi="Verdana" w:cs="Times New Roman"/>
-            <w:color w:val="003399"/>
-            <w:kern w:val="0"/>
-            <w:sz w:val="18"/>
-            <w:szCs w:val="18"/>
-            <w:u w:val="single"/>
-            <w:lang w:eastAsia="en-GB"/>
-            <w14:ligatures w14:val="none"/>
-          </w:rPr>
-          <w:t>FFQ0077 - Q.77 Did you eat hot dogs?</w:t>
-        </w:r>
-      </w:hyperlink>
-      <w:r>
-        <w:rPr>
-          <w:rFonts w:ascii="Verdana" w:eastAsia="Times New Roman" w:hAnsi="Verdana" w:cs="Times New Roman"/>
-          <w:color w:val="000000"/>
-          <w:kern w:val="0"/>
-          <w:sz w:val="18"/>
-          <w:szCs w:val="18"/>
-          <w:lang w:eastAsia="en-GB"/>
-          <w14:ligatures w14:val="none"/>
-        </w:rPr>
-        <w:t xml:space="preserve"> </w:t>
-      </w:r>
-    </w:p>
-    <w:p>
-      <w:pPr>
-        <w:numPr>
-          <w:ilvl w:val="1"/>
-          <w:numId w:val="3"/>
-        </w:numPr>
-        <w:spacing w:before="168" w:after="100" w:afterAutospacing="1"/>
-        <w:ind w:left="2640" w:right="1200"/>
-        <w:rPr>
-          <w:rFonts w:ascii="Verdana" w:eastAsia="Times New Roman" w:hAnsi="Verdana" w:cs="Times New Roman"/>
-          <w:color w:val="000000"/>
-          <w:kern w:val="0"/>
-          <w:sz w:val="18"/>
-          <w:szCs w:val="18"/>
-          <w:lang w:eastAsia="en-GB"/>
-          <w14:ligatures w14:val="none"/>
-        </w:rPr>
-      </w:pPr>
-      <w:hyperlink r:id="rId12" w:anchor="FFQ0081" w:history="1">
+      <w:hyperlink r:id="rId9" w:anchor="FFQ0081" w:history="1">
         <w:r>
           <w:rPr>
             <w:rFonts w:ascii="Verdana" w:eastAsia="Times New Roman" w:hAnsi="Verdana" w:cs="Times New Roman"/>
@@ -464,7 +338,7 @@
           <w14:ligatures w14:val="none"/>
         </w:rPr>
       </w:pPr>
-      <w:hyperlink r:id="rId13" w:anchor="FFQ0094" w:history="1">
+      <w:hyperlink r:id="rId10" w:anchor="FFQ0094" w:history="1">
         <w:r>
           <w:rPr>
             <w:rFonts w:ascii="Verdana" w:eastAsia="Times New Roman" w:hAnsi="Verdana" w:cs="Times New Roman"/>
@@ -510,271 +384,7 @@
           <w14:ligatures w14:val="none"/>
         </w:rPr>
       </w:pPr>
-      <w:hyperlink r:id="rId14" w:anchor="FFQ0098" w:history="1">
-        <w:r>
-          <w:rPr>
-            <w:rFonts w:ascii="Verdana" w:eastAsia="Times New Roman" w:hAnsi="Verdana" w:cs="Times New Roman"/>
-            <w:color w:val="003399"/>
-            <w:kern w:val="0"/>
-            <w:sz w:val="18"/>
-            <w:szCs w:val="18"/>
-            <w:u w:val="single"/>
-            <w:lang w:eastAsia="en-GB"/>
-            <w14:ligatures w14:val="none"/>
-          </w:rPr>
-          <w:t>FFQ0098 - Q.98 Did you eat pizza?</w:t>
-        </w:r>
-      </w:hyperlink>
-      <w:r>
-        <w:rPr>
-          <w:rFonts w:ascii="Verdana" w:eastAsia="Times New Roman" w:hAnsi="Verdana" w:cs="Times New Roman"/>
-          <w:color w:val="000000"/>
-          <w:kern w:val="0"/>
-          <w:sz w:val="18"/>
-          <w:szCs w:val="18"/>
-          <w:lang w:eastAsia="en-GB"/>
-          <w14:ligatures w14:val="none"/>
-        </w:rPr>
-        <w:t xml:space="preserve"> </w:t>
-      </w:r>
-    </w:p>
-    <w:p>
-      <w:pPr>
-        <w:numPr>
-          <w:ilvl w:val="1"/>
-          <w:numId w:val="3"/>
-        </w:numPr>
-        <w:spacing w:before="168" w:after="100" w:afterAutospacing="1"/>
-        <w:ind w:left="2640" w:right="1200"/>
-        <w:rPr>
-          <w:rFonts w:ascii="Verdana" w:eastAsia="Times New Roman" w:hAnsi="Verdana" w:cs="Times New Roman"/>
-          <w:color w:val="000000"/>
-          <w:kern w:val="0"/>
-          <w:sz w:val="18"/>
-          <w:szCs w:val="18"/>
-          <w:lang w:eastAsia="en-GB"/>
-          <w14:ligatures w14:val="none"/>
-        </w:rPr>
-      </w:pPr>
-      <w:hyperlink r:id="rId15" w:anchor="FFQ0102" w:history="1">
-        <w:r>
-          <w:rPr>
-            <w:rFonts w:ascii="Verdana" w:eastAsia="Times New Roman" w:hAnsi="Verdana" w:cs="Times New Roman"/>
-            <w:color w:val="003399"/>
-            <w:kern w:val="0"/>
-            <w:sz w:val="18"/>
-            <w:szCs w:val="18"/>
-            <w:u w:val="single"/>
-            <w:lang w:eastAsia="en-GB"/>
-            <w14:ligatures w14:val="none"/>
-          </w:rPr>
-          <w:t>FFQ0102 - Q.102 Did you eat potato chips?</w:t>
-        </w:r>
-      </w:hyperlink>
-      <w:r>
-        <w:rPr>
-          <w:rFonts w:ascii="Verdana" w:eastAsia="Times New Roman" w:hAnsi="Verdana" w:cs="Times New Roman"/>
-          <w:color w:val="000000"/>
-          <w:kern w:val="0"/>
-          <w:sz w:val="18"/>
-          <w:szCs w:val="18"/>
-          <w:lang w:eastAsia="en-GB"/>
-          <w14:ligatures w14:val="none"/>
-        </w:rPr>
-        <w:t xml:space="preserve"> </w:t>
-      </w:r>
-    </w:p>
-    <w:p>
-      <w:pPr>
-        <w:numPr>
-          <w:ilvl w:val="1"/>
-          <w:numId w:val="3"/>
-        </w:numPr>
-        <w:spacing w:before="168" w:after="100" w:afterAutospacing="1"/>
-        <w:ind w:left="2640" w:right="1200"/>
-        <w:rPr>
-          <w:rFonts w:ascii="Verdana" w:eastAsia="Times New Roman" w:hAnsi="Verdana" w:cs="Times New Roman"/>
-          <w:color w:val="000000"/>
-          <w:kern w:val="0"/>
-          <w:sz w:val="18"/>
-          <w:szCs w:val="18"/>
-          <w:lang w:eastAsia="en-GB"/>
-          <w14:ligatures w14:val="none"/>
-        </w:rPr>
-      </w:pPr>
-      <w:hyperlink r:id="rId16" w:anchor="FFQ0103" w:history="1">
-        <w:r>
-          <w:rPr>
-            <w:rFonts w:ascii="Verdana" w:eastAsia="Times New Roman" w:hAnsi="Verdana" w:cs="Times New Roman"/>
-            <w:color w:val="003399"/>
-            <w:kern w:val="0"/>
-            <w:sz w:val="18"/>
-            <w:szCs w:val="18"/>
-            <w:u w:val="single"/>
-            <w:lang w:eastAsia="en-GB"/>
-            <w14:ligatures w14:val="none"/>
-          </w:rPr>
-          <w:t>FFQ0103 - Q.103 Did you eat tortilla chips?</w:t>
-        </w:r>
-      </w:hyperlink>
-      <w:r>
-        <w:rPr>
-          <w:rFonts w:ascii="Verdana" w:eastAsia="Times New Roman" w:hAnsi="Verdana" w:cs="Times New Roman"/>
-          <w:color w:val="000000"/>
-          <w:kern w:val="0"/>
-          <w:sz w:val="18"/>
-          <w:szCs w:val="18"/>
-          <w:lang w:eastAsia="en-GB"/>
-          <w14:ligatures w14:val="none"/>
-        </w:rPr>
-        <w:t xml:space="preserve"> </w:t>
-      </w:r>
-    </w:p>
-    <w:p>
-      <w:pPr>
-        <w:numPr>
-          <w:ilvl w:val="1"/>
-          <w:numId w:val="3"/>
-        </w:numPr>
-        <w:spacing w:before="168" w:after="100" w:afterAutospacing="1"/>
-        <w:ind w:left="2640" w:right="1200"/>
-        <w:rPr>
-          <w:rFonts w:ascii="Verdana" w:eastAsia="Times New Roman" w:hAnsi="Verdana" w:cs="Times New Roman"/>
-          <w:color w:val="000000"/>
-          <w:kern w:val="0"/>
-          <w:sz w:val="18"/>
-          <w:szCs w:val="18"/>
-          <w:lang w:eastAsia="en-GB"/>
-          <w14:ligatures w14:val="none"/>
-        </w:rPr>
-      </w:pPr>
-      <w:hyperlink r:id="rId17" w:anchor="FFQ0104" w:history="1">
-        <w:r>
-          <w:rPr>
-            <w:rFonts w:ascii="Verdana" w:eastAsia="Times New Roman" w:hAnsi="Verdana" w:cs="Times New Roman"/>
-            <w:color w:val="003399"/>
-            <w:kern w:val="0"/>
-            <w:sz w:val="18"/>
-            <w:szCs w:val="18"/>
-            <w:u w:val="single"/>
-            <w:lang w:eastAsia="en-GB"/>
-            <w14:ligatures w14:val="none"/>
-          </w:rPr>
-          <w:t>FFQ0104 - Q.104 Did you eat popcorn?</w:t>
-        </w:r>
-      </w:hyperlink>
-    </w:p>
-    <w:p>
-      <w:pPr>
-        <w:numPr>
-          <w:ilvl w:val="1"/>
-          <w:numId w:val="3"/>
-        </w:numPr>
-        <w:spacing w:before="168" w:after="100" w:afterAutospacing="1"/>
-        <w:ind w:left="2640" w:right="1200"/>
-        <w:rPr>
-          <w:rFonts w:ascii="Verdana" w:eastAsia="Times New Roman" w:hAnsi="Verdana" w:cs="Times New Roman"/>
-          <w:color w:val="000000"/>
-          <w:kern w:val="0"/>
-          <w:sz w:val="18"/>
-          <w:szCs w:val="18"/>
-          <w:lang w:eastAsia="en-GB"/>
-          <w14:ligatures w14:val="none"/>
-        </w:rPr>
-      </w:pPr>
-      <w:hyperlink r:id="rId18" w:anchor="FFQ0105" w:history="1">
-        <w:r>
-          <w:rPr>
-            <w:rFonts w:ascii="Verdana" w:eastAsia="Times New Roman" w:hAnsi="Verdana" w:cs="Times New Roman"/>
-            <w:color w:val="003399"/>
-            <w:kern w:val="0"/>
-            <w:sz w:val="18"/>
-            <w:szCs w:val="18"/>
-            <w:u w:val="single"/>
-            <w:lang w:eastAsia="en-GB"/>
-            <w14:ligatures w14:val="none"/>
-          </w:rPr>
-          <w:t>FFQ0105 - Q.105 Did you eat pretzels?</w:t>
-        </w:r>
-      </w:hyperlink>
-      <w:r>
-        <w:rPr>
-          <w:rFonts w:ascii="Verdana" w:eastAsia="Times New Roman" w:hAnsi="Verdana" w:cs="Times New Roman"/>
-          <w:color w:val="000000"/>
-          <w:kern w:val="0"/>
-          <w:sz w:val="18"/>
-          <w:szCs w:val="18"/>
-          <w:lang w:eastAsia="en-GB"/>
-          <w14:ligatures w14:val="none"/>
-        </w:rPr>
-        <w:t xml:space="preserve"> </w:t>
-      </w:r>
-    </w:p>
-    <w:p>
-      <w:pPr>
-        <w:numPr>
-          <w:ilvl w:val="1"/>
-          <w:numId w:val="3"/>
-        </w:numPr>
-        <w:spacing w:before="168" w:after="100" w:afterAutospacing="1"/>
-        <w:ind w:left="2640" w:right="1200"/>
-        <w:rPr>
-          <w:rFonts w:ascii="Verdana" w:eastAsia="Times New Roman" w:hAnsi="Verdana" w:cs="Times New Roman"/>
-          <w:color w:val="000000"/>
-          <w:kern w:val="0"/>
-          <w:sz w:val="18"/>
-          <w:szCs w:val="18"/>
-          <w:lang w:eastAsia="en-GB"/>
-          <w14:ligatures w14:val="none"/>
-        </w:rPr>
-      </w:pPr>
-      <w:hyperlink r:id="rId19" w:anchor="FFQ0112" w:history="1">
-        <w:r>
-          <w:rPr>
-            <w:rFonts w:ascii="Verdana" w:eastAsia="Times New Roman" w:hAnsi="Verdana" w:cs="Times New Roman"/>
-            <w:color w:val="003399"/>
-            <w:kern w:val="0"/>
-            <w:sz w:val="18"/>
-            <w:szCs w:val="18"/>
-            <w:u w:val="single"/>
-            <w:lang w:eastAsia="en-GB"/>
-            <w14:ligatures w14:val="none"/>
-          </w:rPr>
-          <w:t>FFQ0112 - Q.112 Did you eat ice cream?</w:t>
-        </w:r>
-      </w:hyperlink>
-      <w:r>
-        <w:rPr>
-          <w:rFonts w:ascii="Verdana" w:eastAsia="Times New Roman" w:hAnsi="Verdana" w:cs="Times New Roman"/>
-          <w:color w:val="000000"/>
-          <w:kern w:val="0"/>
-          <w:sz w:val="18"/>
-          <w:szCs w:val="18"/>
-          <w:lang w:eastAsia="en-GB"/>
-          <w14:ligatures w14:val="none"/>
-        </w:rPr>
-        <w:t xml:space="preserve"> </w:t>
-      </w:r>
-    </w:p>
-    <w:p>
-      <w:pPr>
-        <w:numPr>
-          <w:ilvl w:val="1"/>
-          <w:numId w:val="3"/>
-        </w:numPr>
-        <w:spacing w:before="168" w:after="100" w:afterAutospacing="1"/>
-        <w:ind w:left="2640" w:right="1200"/>
-        <w:rPr>
-          <w:rFonts w:ascii="Verdana" w:eastAsia="Times New Roman" w:hAnsi="Verdana" w:cs="Times New Roman"/>
-          <w:color w:val="000000"/>
-          <w:kern w:val="0"/>
-          <w:sz w:val="18"/>
-          <w:szCs w:val="18"/>
-          <w:lang w:eastAsia="en-GB"/>
-          <w14:ligatures w14:val="none"/>
-        </w:rPr>
-      </w:pPr>
-      <w:hyperlink r:id="rId20" w:anchor="FFQ0114" w:history="1">
+      <w:hyperlink r:id="rId11" w:anchor="FFQ0114" w:history="1">
         <w:r>
           <w:rPr>
             <w:rFonts w:ascii="Verdana" w:eastAsia="Times New Roman" w:hAnsi="Verdana" w:cs="Times New Roman"/>
@@ -808,21 +418,78 @@
           <w14:ligatures w14:val="none"/>
         </w:rPr>
       </w:pPr>
-      <w:hyperlink r:id="rId21" w:anchor="FFQ0115" w:history="1">
-        <w:r>
-          <w:rPr>
-            <w:rFonts w:ascii="Verdana" w:eastAsia="Times New Roman" w:hAnsi="Verdana" w:cs="Times New Roman"/>
-            <w:color w:val="003399"/>
-            <w:kern w:val="0"/>
-            <w:sz w:val="18"/>
-            <w:szCs w:val="18"/>
-            <w:u w:val="single"/>
-            <w:lang w:eastAsia="en-GB"/>
-            <w14:ligatures w14:val="none"/>
-          </w:rPr>
-          <w:t>FFQ0115 - Q.115 Did you eat cookies?</w:t>
-        </w:r>
-      </w:hyperlink>
+      <w:r>
+        <w:rPr>
+          <w:rFonts w:ascii="Verdana" w:eastAsia="Times New Roman" w:hAnsi="Verdana" w:cs="Times New Roman"/>
+          <w:color w:val="000000"/>
+          <w:kern w:val="0"/>
+          <w:sz w:val="18"/>
+          <w:szCs w:val="18"/>
+          <w:lang w:eastAsia="en-GB"/>
+          <w14:ligatures w14:val="none"/>
+        </w:rPr>
+        <w:fldChar w:fldCharType="begin"/>
+      </w:r>
+      <w:r>
+        <w:rPr>
+          <w:rFonts w:ascii="Verdana" w:eastAsia="Times New Roman" w:hAnsi="Verdana" w:cs="Times New Roman"/>
+          <w:color w:val="000000"/>
+          <w:kern w:val="0"/>
+          <w:sz w:val="18"/>
+          <w:szCs w:val="18"/>
+          <w:lang w:eastAsia="en-GB"/>
+          <w14:ligatures w14:val="none"/>
+        </w:rPr>
+        <w:instrText>HYPERLINK "https://wwwn.cdc.gov/Nchs/Nhanes/2005-2006/FFQRAW_D.htm" \l "FFQ0115"</w:instrText>
+      </w:r>
+      <w:r>
+        <w:rPr>
+          <w:rFonts w:ascii="Verdana" w:eastAsia="Times New Roman" w:hAnsi="Verdana" w:cs="Times New Roman"/>
+          <w:color w:val="000000"/>
+          <w:kern w:val="0"/>
+          <w:sz w:val="18"/>
+          <w:szCs w:val="18"/>
+          <w:lang w:eastAsia="en-GB"/>
+          <w14:ligatures w14:val="none"/>
+        </w:rPr>
+      </w:r>
+      <w:r>
+        <w:rPr>
+          <w:rFonts w:ascii="Verdana" w:eastAsia="Times New Roman" w:hAnsi="Verdana" w:cs="Times New Roman"/>
+          <w:color w:val="000000"/>
+          <w:kern w:val="0"/>
+          <w:sz w:val="18"/>
+          <w:szCs w:val="18"/>
+          <w:lang w:eastAsia="en-GB"/>
+          <w14:ligatures w14:val="none"/>
+        </w:rPr>
+        <w:fldChar w:fldCharType="separate"/>
+      </w:r>
+      <w:r>
+        <w:rPr>
+          <w:rFonts w:ascii="Verdana" w:eastAsia="Times New Roman" w:hAnsi="Verdana" w:cs="Times New Roman"/>
+          <w:color w:val="003399"/>
+          <w:kern w:val="0"/>
+          <w:sz w:val="18"/>
+          <w:szCs w:val="18"/>
+          <w:u w:val="single"/>
+          <w:lang w:eastAsia="en-GB"/>
+          <w14:ligatures w14:val="none"/>
+        </w:rPr>
+        <w:t>FFQ0115 - Q.115 Did you eat cookies?</w:t>
+      </w:r>
+      <w:r>
+        <w:rPr>
+          <w:rFonts w:ascii="Verdana" w:eastAsia="Times New Roman" w:hAnsi="Verdana" w:cs="Times New Roman"/>
+          <w:color w:val="000000"/>
+          <w:kern w:val="0"/>
+          <w:sz w:val="18"/>
+          <w:szCs w:val="18"/>
+          <w:lang w:eastAsia="en-GB"/>
+          <w14:ligatures w14:val="none"/>
+        </w:rPr>
+        <w:fldChar w:fldCharType="end"/>
+      </w:r>
     </w:p>
     <w:p>
       <w:pPr>
@@ -842,55 +509,547 @@
           <w14:ligatures w14:val="none"/>
         </w:rPr>
       </w:pPr>
-      <w:hyperlink r:id="rId22" w:anchor="FFQ0116" w:history="1">
-        <w:r>
-          <w:rPr>
-            <w:rFonts w:ascii="Verdana" w:eastAsia="Times New Roman" w:hAnsi="Verdana" w:cs="Times New Roman"/>
-            <w:color w:val="003399"/>
-            <w:kern w:val="0"/>
-            <w:sz w:val="18"/>
-            <w:szCs w:val="18"/>
-            <w:u w:val="single"/>
-            <w:lang w:eastAsia="en-GB"/>
-            <w14:ligatures w14:val="none"/>
-          </w:rPr>
-          <w:t>FFQ0116 - Q.116 Did you eat doughnuts?</w:t>
-        </w:r>
-      </w:hyperlink>
-    </w:p>
-    <w:p>
-      <w:pPr>
+      <w:r>
+        <w:rPr>
+          <w:rFonts w:ascii="Verdana" w:eastAsia="Times New Roman" w:hAnsi="Verdana" w:cs="Times New Roman"/>
+          <w:color w:val="000000"/>
+          <w:kern w:val="0"/>
+          <w:sz w:val="18"/>
+          <w:szCs w:val="18"/>
+          <w:lang w:eastAsia="en-GB"/>
+          <w14:ligatures w14:val="none"/>
+        </w:rPr>
+        <w:fldChar w:fldCharType="begin"/>
+      </w:r>
+      <w:r>
+        <w:rPr>
+          <w:rFonts w:ascii="Verdana" w:eastAsia="Times New Roman" w:hAnsi="Verdana" w:cs="Times New Roman"/>
+          <w:color w:val="000000"/>
+          <w:kern w:val="0"/>
+          <w:sz w:val="18"/>
+          <w:szCs w:val="18"/>
+          <w:lang w:eastAsia="en-GB"/>
+          <w14:ligatures w14:val="none"/>
+        </w:rPr>
+        <w:instrText>HYPERLINK "https://wwwn.cdc.gov/Nchs/Nhanes/2005-2006/FFQRAW_D.htm" \l "FFQ0120"</w:instrText>
+      </w:r>
+      <w:r>
+        <w:rPr>
+          <w:rFonts w:ascii="Verdana" w:eastAsia="Times New Roman" w:hAnsi="Verdana" w:cs="Times New Roman"/>
+          <w:color w:val="000000"/>
+          <w:kern w:val="0"/>
+          <w:sz w:val="18"/>
+          <w:szCs w:val="18"/>
+          <w:lang w:eastAsia="en-GB"/>
+          <w14:ligatures w14:val="none"/>
+        </w:rPr>
+      </w:r>
+      <w:r>
+        <w:rPr>
+          <w:rFonts w:ascii="Verdana" w:eastAsia="Times New Roman" w:hAnsi="Verdana" w:cs="Times New Roman"/>
+          <w:color w:val="000000"/>
+          <w:kern w:val="0"/>
+          <w:sz w:val="18"/>
+          <w:szCs w:val="18"/>
+          <w:lang w:eastAsia="en-GB"/>
+          <w14:ligatures w14:val="none"/>
+        </w:rPr>
+        <w:fldChar w:fldCharType="separate"/>
+      </w:r>
+      <w:r>
+        <w:rPr>
+          <w:rFonts w:ascii="Verdana" w:eastAsia="Times New Roman" w:hAnsi="Verdana" w:cs="Times New Roman"/>
+          <w:color w:val="003399"/>
+          <w:kern w:val="0"/>
+          <w:sz w:val="18"/>
+          <w:szCs w:val="18"/>
+          <w:u w:val="single"/>
+          <w:lang w:eastAsia="en-GB"/>
+          <w14:ligatures w14:val="none"/>
+        </w:rPr>
+        <w:t>FFQ0120 - Q.120 Did you eat chocolate candy?</w:t>
+      </w:r>
+      <w:r>
+        <w:rPr>
+          <w:rFonts w:ascii="Verdana" w:eastAsia="Times New Roman" w:hAnsi="Verdana" w:cs="Times New Roman"/>
+          <w:color w:val="000000"/>
+          <w:kern w:val="0"/>
+          <w:sz w:val="18"/>
+          <w:szCs w:val="18"/>
+          <w:lang w:eastAsia="en-GB"/>
+          <w14:ligatures w14:val="none"/>
+        </w:rPr>
+        <w:fldChar w:fldCharType="end"/>
+      </w:r>
+    </w:p>
+    <w:p>
+      <w:pPr>
+        <w:spacing w:before="168" w:after="100" w:afterAutospacing="1"/>
+        <w:ind w:right="1200"/>
+        <w:rPr>
+          <w:rFonts w:ascii="Verdana" w:eastAsia="Times New Roman" w:hAnsi="Verdana" w:cs="Times New Roman"/>
+          <w:color w:val="000000"/>
+          <w:kern w:val="0"/>
+          <w:sz w:val="18"/>
+          <w:szCs w:val="18"/>
+          <w:lang w:eastAsia="en-GB"/>
+          <w14:ligatures w14:val="none"/>
+        </w:rPr>
+      </w:pPr>
+    </w:p>
+    <w:p>
+      <w:pPr>
+        <w:spacing w:before="168" w:after="100" w:afterAutospacing="1"/>
+        <w:ind w:right="1200"/>
+        <w:rPr>
+          <w:rFonts w:ascii="Verdana" w:eastAsia="Times New Roman" w:hAnsi="Verdana" w:cs="Times New Roman"/>
+          <w:color w:val="000000"/>
+          <w:kern w:val="0"/>
+          <w:sz w:val="18"/>
+          <w:szCs w:val="18"/>
+          <w:lang w:eastAsia="en-GB"/>
+          <w14:ligatures w14:val="none"/>
+        </w:rPr>
+      </w:pPr>
+    </w:p>
+    <w:p>
+      <w:pPr>
+        <w:spacing w:before="168" w:after="100" w:afterAutospacing="1"/>
+        <w:ind w:right="1200"/>
+        <w:rPr>
+          <w:rFonts w:ascii="Verdana" w:eastAsia="Times New Roman" w:hAnsi="Verdana" w:cs="Times New Roman"/>
+          <w:color w:val="000000"/>
+          <w:kern w:val="0"/>
+          <w:sz w:val="18"/>
+          <w:szCs w:val="18"/>
+          <w:lang w:eastAsia="en-GB"/>
+          <w14:ligatures w14:val="none"/>
+        </w:rPr>
+      </w:pPr>
+      <w:r>
+        <w:rPr>
+          <w:rFonts w:ascii="Verdana" w:eastAsia="Times New Roman" w:hAnsi="Verdana" w:cs="Times New Roman"/>
+          <w:color w:val="000000"/>
+          <w:kern w:val="0"/>
+          <w:sz w:val="18"/>
+          <w:szCs w:val="18"/>
+          <w:lang w:eastAsia="en-GB"/>
+          <w14:ligatures w14:val="none"/>
+        </w:rPr>
+        <w:t>Static Visualisations:</w:t>
+      </w:r>
+    </w:p>
+    <w:p>
+      <w:pPr>
+        <w:spacing w:before="168" w:after="100" w:afterAutospacing="1"/>
+        <w:ind w:right="1200"/>
+        <w:rPr>
+          <w:rFonts w:ascii="Verdana" w:eastAsia="Times New Roman" w:hAnsi="Verdana" w:cs="Times New Roman"/>
+          <w:color w:val="000000"/>
+          <w:kern w:val="0"/>
+          <w:sz w:val="18"/>
+          <w:szCs w:val="18"/>
+          <w:lang w:eastAsia="en-GB"/>
+          <w14:ligatures w14:val="none"/>
+        </w:rPr>
+      </w:pPr>
+      <w:proofErr w:type="spellStart"/>
+      <w:r>
+        <w:rPr>
+          <w:rFonts w:ascii="Verdana" w:eastAsia="Times New Roman" w:hAnsi="Verdana" w:cs="Times New Roman"/>
+          <w:color w:val="000000"/>
+          <w:kern w:val="0"/>
+          <w:sz w:val="18"/>
+          <w:szCs w:val="18"/>
+          <w:lang w:eastAsia="en-GB"/>
+          <w14:ligatures w14:val="none"/>
+        </w:rPr>
+        <w:t>Jfs</w:t>
+      </w:r>
+      <w:proofErr w:type="spellEnd"/>
+      <w:r>
+        <w:rPr>
+          <w:rFonts w:ascii="Verdana" w:eastAsia="Times New Roman" w:hAnsi="Verdana" w:cs="Times New Roman"/>
+          <w:color w:val="000000"/>
+          <w:kern w:val="0"/>
+          <w:sz w:val="18"/>
+          <w:szCs w:val="18"/>
+          <w:lang w:eastAsia="en-GB"/>
+          <w14:ligatures w14:val="none"/>
+        </w:rPr>
+        <w:t xml:space="preserve"> with BMI trend and CI’s</w:t>
+      </w:r>
+    </w:p>
+    <w:p>
+      <w:pPr>
+        <w:spacing w:before="168" w:after="100" w:afterAutospacing="1"/>
+        <w:ind w:right="1200"/>
+        <w:rPr>
+          <w:rFonts w:ascii="Verdana" w:eastAsia="Times New Roman" w:hAnsi="Verdana" w:cs="Times New Roman"/>
+          <w:color w:val="000000"/>
+          <w:kern w:val="0"/>
+          <w:sz w:val="18"/>
+          <w:szCs w:val="18"/>
+          <w:lang w:eastAsia="en-GB"/>
+          <w14:ligatures w14:val="none"/>
+        </w:rPr>
+      </w:pPr>
+      <w:r>
+        <w:rPr>
+          <w:rFonts w:ascii="Verdana" w:eastAsia="Times New Roman" w:hAnsi="Verdana" w:cs="Times New Roman"/>
+          <w:color w:val="000000"/>
+          <w:kern w:val="0"/>
+          <w:sz w:val="18"/>
+          <w:szCs w:val="18"/>
+          <w:lang w:eastAsia="en-GB"/>
+          <w14:ligatures w14:val="none"/>
+        </w:rPr>
+        <w:t>Fruit ju</w:t>
+      </w:r>
+      <w:r>
+        <w:rPr>
+          <w:rFonts w:ascii="Verdana" w:eastAsia="Times New Roman" w:hAnsi="Verdana" w:cs="Times New Roman"/>
+          <w:color w:val="000000"/>
+          <w:kern w:val="0"/>
+          <w:sz w:val="18"/>
+          <w:szCs w:val="18"/>
+          <w:lang w:eastAsia="en-GB"/>
+          <w14:ligatures w14:val="none"/>
+        </w:rPr>
+        <w:t>i</w:t>
+      </w:r>
+      <w:r>
+        <w:rPr>
+          <w:rFonts w:ascii="Verdana" w:eastAsia="Times New Roman" w:hAnsi="Verdana" w:cs="Times New Roman"/>
+          <w:color w:val="000000"/>
+          <w:kern w:val="0"/>
+          <w:sz w:val="18"/>
+          <w:szCs w:val="18"/>
+          <w:lang w:eastAsia="en-GB"/>
+          <w14:ligatures w14:val="none"/>
+        </w:rPr>
+        <w:t xml:space="preserve">ce </w:t>
+      </w:r>
+      <w:proofErr w:type="spellStart"/>
+      <w:r>
+        <w:rPr>
+          <w:rFonts w:ascii="Verdana" w:eastAsia="Times New Roman" w:hAnsi="Verdana" w:cs="Times New Roman"/>
+          <w:color w:val="000000"/>
+          <w:kern w:val="0"/>
+          <w:sz w:val="18"/>
+          <w:szCs w:val="18"/>
+          <w:lang w:eastAsia="en-GB"/>
+          <w14:ligatures w14:val="none"/>
+        </w:rPr>
+        <w:t>bmi</w:t>
+      </w:r>
+      <w:proofErr w:type="spellEnd"/>
+      <w:r>
+        <w:rPr>
+          <w:rFonts w:ascii="Verdana" w:eastAsia="Times New Roman" w:hAnsi="Verdana" w:cs="Times New Roman"/>
+          <w:color w:val="000000"/>
+          <w:kern w:val="0"/>
+          <w:sz w:val="18"/>
+          <w:szCs w:val="18"/>
+          <w:lang w:eastAsia="en-GB"/>
+          <w14:ligatures w14:val="none"/>
+        </w:rPr>
+        <w:t xml:space="preserve"> plot?</w:t>
+      </w:r>
+    </w:p>
+    <w:p>
+      <w:pPr>
+        <w:spacing w:before="168" w:after="100" w:afterAutospacing="1"/>
+        <w:ind w:right="1200"/>
+        <w:rPr>
+          <w:rFonts w:ascii="Verdana" w:eastAsia="Times New Roman" w:hAnsi="Verdana" w:cs="Times New Roman"/>
+          <w:color w:val="000000"/>
+          <w:kern w:val="0"/>
+          <w:sz w:val="18"/>
+          <w:szCs w:val="18"/>
+          <w:lang w:eastAsia="en-GB"/>
+          <w14:ligatures w14:val="none"/>
+        </w:rPr>
+      </w:pPr>
+    </w:p>
+    <w:p>
+      <w:pPr>
+        <w:spacing w:before="168" w:after="100" w:afterAutospacing="1"/>
+        <w:ind w:right="1200"/>
+        <w:rPr>
+          <w:rFonts w:ascii="Verdana" w:eastAsia="Times New Roman" w:hAnsi="Verdana" w:cs="Times New Roman"/>
+          <w:color w:val="000000"/>
+          <w:kern w:val="0"/>
+          <w:sz w:val="18"/>
+          <w:szCs w:val="18"/>
+          <w:lang w:eastAsia="en-GB"/>
+          <w14:ligatures w14:val="none"/>
+        </w:rPr>
+      </w:pPr>
+      <w:r>
+        <w:rPr>
+          <w:rFonts w:ascii="Verdana" w:eastAsia="Times New Roman" w:hAnsi="Verdana" w:cs="Times New Roman"/>
+          <w:color w:val="000000"/>
+          <w:kern w:val="0"/>
+          <w:sz w:val="18"/>
+          <w:szCs w:val="18"/>
+          <w:lang w:eastAsia="en-GB"/>
+          <w14:ligatures w14:val="none"/>
+        </w:rPr>
+        <w:t>Shiny Vis:</w:t>
+      </w:r>
+    </w:p>
+    <w:p>
+      <w:pPr>
+        <w:spacing w:before="168" w:after="100" w:afterAutospacing="1"/>
+        <w:ind w:right="1200"/>
+        <w:rPr>
+          <w:rFonts w:ascii="Verdana" w:eastAsia="Times New Roman" w:hAnsi="Verdana" w:cs="Times New Roman"/>
+          <w:color w:val="000000"/>
+          <w:kern w:val="0"/>
+          <w:sz w:val="18"/>
+          <w:szCs w:val="18"/>
+          <w:lang w:eastAsia="en-GB"/>
+          <w14:ligatures w14:val="none"/>
+        </w:rPr>
+      </w:pPr>
+      <w:r>
+        <w:rPr>
+          <w:rFonts w:ascii="Verdana" w:eastAsia="Times New Roman" w:hAnsi="Verdana" w:cs="Times New Roman"/>
+          <w:color w:val="000000"/>
+          <w:kern w:val="0"/>
+          <w:sz w:val="18"/>
+          <w:szCs w:val="18"/>
+          <w:lang w:eastAsia="en-GB"/>
+          <w14:ligatures w14:val="none"/>
+        </w:rPr>
+        <w:t xml:space="preserve">Plot showing models of all the </w:t>
+      </w:r>
+      <w:r>
+        <w:rPr>
+          <w:rFonts w:ascii="Verdana" w:eastAsia="Times New Roman" w:hAnsi="Verdana" w:cs="Times New Roman"/>
+          <w:color w:val="000000"/>
+          <w:kern w:val="0"/>
+          <w:sz w:val="18"/>
+          <w:szCs w:val="18"/>
+          <w:lang w:eastAsia="en-GB"/>
+          <w14:ligatures w14:val="none"/>
+        </w:rPr>
+        <w:t xml:space="preserve">variables against </w:t>
+      </w:r>
+      <w:proofErr w:type="gramStart"/>
+      <w:r>
+        <w:rPr>
+          <w:rFonts w:ascii="Verdana" w:eastAsia="Times New Roman" w:hAnsi="Verdana" w:cs="Times New Roman"/>
+          <w:color w:val="000000"/>
+          <w:kern w:val="0"/>
+          <w:sz w:val="18"/>
+          <w:szCs w:val="18"/>
+          <w:lang w:eastAsia="en-GB"/>
+          <w14:ligatures w14:val="none"/>
+        </w:rPr>
+        <w:t>income</w:t>
+      </w:r>
+      <w:proofErr w:type="gramEnd"/>
+    </w:p>
+    <w:p>
+      <w:pPr>
+        <w:spacing w:before="168" w:after="100" w:afterAutospacing="1"/>
+        <w:ind w:right="1200"/>
+        <w:rPr>
+          <w:rFonts w:ascii="Verdana" w:eastAsia="Times New Roman" w:hAnsi="Verdana" w:cs="Times New Roman"/>
+          <w:color w:val="000000"/>
+          <w:kern w:val="0"/>
+          <w:sz w:val="18"/>
+          <w:szCs w:val="18"/>
+          <w:lang w:eastAsia="en-GB"/>
+          <w14:ligatures w14:val="none"/>
+        </w:rPr>
+      </w:pPr>
+      <w:r>
+        <w:rPr>
+          <w:rFonts w:ascii="Verdana" w:eastAsia="Times New Roman" w:hAnsi="Verdana" w:cs="Times New Roman"/>
+          <w:color w:val="000000"/>
+          <w:kern w:val="0"/>
+          <w:sz w:val="18"/>
+          <w:szCs w:val="18"/>
+          <w:lang w:eastAsia="en-GB"/>
+          <w14:ligatures w14:val="none"/>
+        </w:rPr>
+        <w:t xml:space="preserve">Toggle these one and off to view </w:t>
+      </w:r>
+      <w:proofErr w:type="gramStart"/>
+      <w:r>
+        <w:rPr>
+          <w:rFonts w:ascii="Verdana" w:eastAsia="Times New Roman" w:hAnsi="Verdana" w:cs="Times New Roman"/>
+          <w:color w:val="000000"/>
+          <w:kern w:val="0"/>
+          <w:sz w:val="18"/>
+          <w:szCs w:val="18"/>
+          <w:lang w:eastAsia="en-GB"/>
+          <w14:ligatures w14:val="none"/>
+        </w:rPr>
+        <w:t>clearly</w:t>
+      </w:r>
+      <w:proofErr w:type="gramEnd"/>
+    </w:p>
+    <w:p>
+      <w:pPr>
+        <w:spacing w:before="168" w:after="100" w:afterAutospacing="1"/>
+        <w:ind w:right="1200"/>
+        <w:rPr>
+          <w:rFonts w:ascii="Verdana" w:eastAsia="Times New Roman" w:hAnsi="Verdana" w:cs="Times New Roman"/>
+          <w:color w:val="000000"/>
+          <w:kern w:val="0"/>
+          <w:sz w:val="18"/>
+          <w:szCs w:val="18"/>
+          <w:lang w:eastAsia="en-GB"/>
+          <w14:ligatures w14:val="none"/>
+        </w:rPr>
+      </w:pPr>
+      <w:r>
+        <w:rPr>
+          <w:rFonts w:ascii="Verdana" w:eastAsia="Times New Roman" w:hAnsi="Verdana" w:cs="Times New Roman"/>
+          <w:color w:val="000000"/>
+          <w:kern w:val="0"/>
+          <w:sz w:val="18"/>
+          <w:szCs w:val="18"/>
+          <w:lang w:eastAsia="en-GB"/>
+          <w14:ligatures w14:val="none"/>
+        </w:rPr>
+        <w:t xml:space="preserve">Also provide option to see </w:t>
+      </w:r>
+      <w:r>
+        <w:rPr>
+          <w:rFonts w:ascii="Verdana" w:eastAsia="Times New Roman" w:hAnsi="Verdana" w:cs="Times New Roman"/>
+          <w:color w:val="000000"/>
+          <w:kern w:val="0"/>
+          <w:sz w:val="18"/>
+          <w:szCs w:val="18"/>
+          <w:lang w:eastAsia="en-GB"/>
+          <w14:ligatures w14:val="none"/>
+        </w:rPr>
+        <w:t>raw</w:t>
+      </w:r>
+      <w:r>
+        <w:rPr>
+          <w:rFonts w:ascii="Verdana" w:eastAsia="Times New Roman" w:hAnsi="Verdana" w:cs="Times New Roman"/>
+          <w:color w:val="000000"/>
+          <w:kern w:val="0"/>
+          <w:sz w:val="18"/>
+          <w:szCs w:val="18"/>
+          <w:lang w:eastAsia="en-GB"/>
+          <w14:ligatures w14:val="none"/>
+        </w:rPr>
+        <w:t xml:space="preserve"> data of histogram under </w:t>
+      </w:r>
+      <w:proofErr w:type="gramStart"/>
+      <w:r>
+        <w:rPr>
+          <w:rFonts w:ascii="Verdana" w:eastAsia="Times New Roman" w:hAnsi="Verdana" w:cs="Times New Roman"/>
+          <w:color w:val="000000"/>
+          <w:kern w:val="0"/>
+          <w:sz w:val="18"/>
+          <w:szCs w:val="18"/>
+          <w:lang w:eastAsia="en-GB"/>
+          <w14:ligatures w14:val="none"/>
+        </w:rPr>
+        <w:t>each</w:t>
+      </w:r>
+      <w:proofErr w:type="gramEnd"/>
+    </w:p>
+    <w:p>
+      <w:pPr>
+        <w:spacing w:before="168" w:after="100" w:afterAutospacing="1"/>
+        <w:ind w:right="1200"/>
+        <w:rPr>
+          <w:rFonts w:ascii="Verdana" w:eastAsia="Times New Roman" w:hAnsi="Verdana" w:cs="Times New Roman"/>
+          <w:color w:val="000000"/>
+          <w:kern w:val="0"/>
+          <w:sz w:val="18"/>
+          <w:szCs w:val="18"/>
+          <w:lang w:eastAsia="en-GB"/>
+          <w14:ligatures w14:val="none"/>
+        </w:rPr>
+      </w:pPr>
+    </w:p>
+    <w:p>
+      <w:pPr>
+        <w:spacing w:before="168" w:after="100" w:afterAutospacing="1"/>
+        <w:ind w:right="1200"/>
+        <w:rPr>
+          <w:rFonts w:ascii="Verdana" w:eastAsia="Times New Roman" w:hAnsi="Verdana" w:cs="Times New Roman"/>
+          <w:b/>
+          <w:bCs/>
+          <w:color w:val="000000"/>
+          <w:kern w:val="0"/>
+          <w:sz w:val="18"/>
+          <w:szCs w:val="18"/>
+          <w:lang w:eastAsia="en-GB"/>
+          <w14:ligatures w14:val="none"/>
+        </w:rPr>
+      </w:pPr>
+      <w:r>
+        <w:rPr>
+          <w:rFonts w:ascii="Verdana" w:eastAsia="Times New Roman" w:hAnsi="Verdana" w:cs="Times New Roman"/>
+          <w:b/>
+          <w:bCs/>
+          <w:color w:val="000000"/>
+          <w:kern w:val="0"/>
+          <w:sz w:val="18"/>
+          <w:szCs w:val="18"/>
+          <w:lang w:eastAsia="en-GB"/>
+          <w14:ligatures w14:val="none"/>
+        </w:rPr>
+        <w:lastRenderedPageBreak/>
+        <w:t>Shiny:</w:t>
+      </w:r>
+    </w:p>
+    <w:p>
+      <w:pPr>
+        <w:pStyle w:val="ListParagraph"/>
         <w:numPr>
-          <w:ilvl w:val="1"/>
-          <w:numId w:val="3"/>
+          <w:ilvl w:val="0"/>
+          <w:numId w:val="2"/>
         </w:numPr>
         <w:spacing w:before="168" w:after="100" w:afterAutospacing="1"/>
-        <w:ind w:left="2640" w:right="1200"/>
-        <w:rPr>
-          <w:rFonts w:ascii="Verdana" w:eastAsia="Times New Roman" w:hAnsi="Verdana" w:cs="Times New Roman"/>
-          <w:color w:val="000000"/>
-          <w:kern w:val="0"/>
-          <w:sz w:val="18"/>
-          <w:szCs w:val="18"/>
-          <w:lang w:eastAsia="en-GB"/>
-          <w14:ligatures w14:val="none"/>
-        </w:rPr>
-      </w:pPr>
-      <w:hyperlink r:id="rId23" w:anchor="FFQ0117" w:history="1">
-        <w:r>
-          <w:rPr>
-            <w:rFonts w:ascii="Verdana" w:eastAsia="Times New Roman" w:hAnsi="Verdana" w:cs="Times New Roman"/>
-            <w:color w:val="003399"/>
-            <w:kern w:val="0"/>
-            <w:sz w:val="18"/>
-            <w:szCs w:val="18"/>
-            <w:u w:val="single"/>
-            <w:lang w:eastAsia="en-GB"/>
-            <w14:ligatures w14:val="none"/>
-          </w:rPr>
-          <w:t>FFQ0117 - Q.117 Did you eat sweet muffins?</w:t>
-        </w:r>
-      </w:hyperlink>
+        <w:ind w:right="1200"/>
+        <w:rPr>
+          <w:rFonts w:ascii="Verdana" w:eastAsia="Times New Roman" w:hAnsi="Verdana" w:cs="Times New Roman"/>
+          <w:color w:val="000000"/>
+          <w:kern w:val="0"/>
+          <w:sz w:val="18"/>
+          <w:szCs w:val="18"/>
+          <w:lang w:eastAsia="en-GB"/>
+          <w14:ligatures w14:val="none"/>
+        </w:rPr>
+      </w:pPr>
+      <w:r>
+        <w:rPr>
+          <w:rFonts w:ascii="Verdana" w:eastAsia="Times New Roman" w:hAnsi="Verdana" w:cs="Times New Roman"/>
+          <w:color w:val="000000"/>
+          <w:kern w:val="0"/>
+          <w:sz w:val="18"/>
+          <w:szCs w:val="18"/>
+          <w:lang w:eastAsia="en-GB"/>
+          <w14:ligatures w14:val="none"/>
+        </w:rPr>
+        <w:t xml:space="preserve">More explanation on shiny app and include what salary categories </w:t>
+      </w:r>
+      <w:proofErr w:type="spellStart"/>
+      <w:r>
+        <w:rPr>
+          <w:rFonts w:ascii="Verdana" w:eastAsia="Times New Roman" w:hAnsi="Verdana" w:cs="Times New Roman"/>
+          <w:color w:val="000000"/>
+          <w:kern w:val="0"/>
+          <w:sz w:val="18"/>
+          <w:szCs w:val="18"/>
+          <w:lang w:eastAsia="en-GB"/>
+          <w14:ligatures w14:val="none"/>
+        </w:rPr>
+        <w:t>acc</w:t>
+      </w:r>
+      <w:proofErr w:type="spellEnd"/>
       <w:r>
         <w:rPr>
           <w:rFonts w:ascii="Verdana" w:eastAsia="Times New Roman" w:hAnsi="Verdana" w:cs="Times New Roman"/>
@@ -903,74 +1062,257 @@
         </w:rPr>
         <w:t xml:space="preserve"> </w:t>
       </w:r>
-    </w:p>
-    <w:p>
-      <w:pPr>
+      <w:proofErr w:type="gramStart"/>
+      <w:r>
+        <w:rPr>
+          <w:rFonts w:ascii="Verdana" w:eastAsia="Times New Roman" w:hAnsi="Verdana" w:cs="Times New Roman"/>
+          <w:color w:val="000000"/>
+          <w:kern w:val="0"/>
+          <w:sz w:val="18"/>
+          <w:szCs w:val="18"/>
+          <w:lang w:eastAsia="en-GB"/>
+          <w14:ligatures w14:val="none"/>
+        </w:rPr>
+        <w:t>mean</w:t>
+      </w:r>
+      <w:proofErr w:type="gramEnd"/>
+    </w:p>
+    <w:p>
+      <w:pPr>
+        <w:pStyle w:val="ListParagraph"/>
         <w:numPr>
-          <w:ilvl w:val="1"/>
-          <w:numId w:val="3"/>
+          <w:ilvl w:val="0"/>
+          <w:numId w:val="2"/>
         </w:numPr>
         <w:spacing w:before="168" w:after="100" w:afterAutospacing="1"/>
-        <w:ind w:left="2640" w:right="1200"/>
-        <w:rPr>
-          <w:rFonts w:ascii="Verdana" w:eastAsia="Times New Roman" w:hAnsi="Verdana" w:cs="Times New Roman"/>
-          <w:color w:val="000000"/>
-          <w:kern w:val="0"/>
-          <w:sz w:val="18"/>
-          <w:szCs w:val="18"/>
-          <w:lang w:eastAsia="en-GB"/>
-          <w14:ligatures w14:val="none"/>
-        </w:rPr>
-      </w:pPr>
-      <w:hyperlink r:id="rId24" w:anchor="FFQ0120" w:history="1">
-        <w:r>
-          <w:rPr>
-            <w:rFonts w:ascii="Verdana" w:eastAsia="Times New Roman" w:hAnsi="Verdana" w:cs="Times New Roman"/>
-            <w:color w:val="003399"/>
-            <w:kern w:val="0"/>
-            <w:sz w:val="18"/>
-            <w:szCs w:val="18"/>
-            <w:u w:val="single"/>
-            <w:lang w:eastAsia="en-GB"/>
-            <w14:ligatures w14:val="none"/>
-          </w:rPr>
-          <w:t>FFQ0120 - Q.120 Did you eat chocolate candy?</w:t>
-        </w:r>
-      </w:hyperlink>
-    </w:p>
-    <w:p>
-      <w:pPr>
+        <w:ind w:right="1200"/>
+        <w:rPr>
+          <w:rFonts w:ascii="Verdana" w:eastAsia="Times New Roman" w:hAnsi="Verdana" w:cs="Times New Roman"/>
+          <w:color w:val="000000"/>
+          <w:kern w:val="0"/>
+          <w:sz w:val="18"/>
+          <w:szCs w:val="18"/>
+          <w:lang w:eastAsia="en-GB"/>
+          <w14:ligatures w14:val="none"/>
+        </w:rPr>
+      </w:pPr>
+      <w:r>
+        <w:rPr>
+          <w:rFonts w:ascii="Verdana" w:eastAsia="Times New Roman" w:hAnsi="Verdana" w:cs="Times New Roman"/>
+          <w:color w:val="000000"/>
+          <w:kern w:val="0"/>
+          <w:sz w:val="18"/>
+          <w:szCs w:val="18"/>
+          <w:lang w:eastAsia="en-GB"/>
+          <w14:ligatures w14:val="none"/>
+        </w:rPr>
+        <w:t xml:space="preserve">Then maybe also report some results and write </w:t>
+      </w:r>
+      <w:proofErr w:type="gramStart"/>
+      <w:r>
+        <w:rPr>
+          <w:rFonts w:ascii="Verdana" w:eastAsia="Times New Roman" w:hAnsi="Verdana" w:cs="Times New Roman"/>
+          <w:color w:val="000000"/>
+          <w:kern w:val="0"/>
+          <w:sz w:val="18"/>
+          <w:szCs w:val="18"/>
+          <w:lang w:eastAsia="en-GB"/>
+          <w14:ligatures w14:val="none"/>
+        </w:rPr>
+        <w:t>up</w:t>
+      </w:r>
+      <w:proofErr w:type="gramEnd"/>
+    </w:p>
+    <w:p>
+      <w:pPr>
+        <w:pStyle w:val="ListParagraph"/>
+        <w:spacing w:before="168" w:after="100" w:afterAutospacing="1"/>
+        <w:ind w:right="1200"/>
+        <w:rPr>
+          <w:rFonts w:ascii="Verdana" w:eastAsia="Times New Roman" w:hAnsi="Verdana" w:cs="Times New Roman"/>
+          <w:color w:val="000000"/>
+          <w:kern w:val="0"/>
+          <w:sz w:val="18"/>
+          <w:szCs w:val="18"/>
+          <w:lang w:eastAsia="en-GB"/>
+          <w14:ligatures w14:val="none"/>
+        </w:rPr>
+      </w:pPr>
+    </w:p>
+    <w:p>
+      <w:pPr>
+        <w:spacing w:before="168" w:after="100" w:afterAutospacing="1"/>
+        <w:ind w:right="1200"/>
+        <w:rPr>
+          <w:rFonts w:ascii="Verdana" w:eastAsia="Times New Roman" w:hAnsi="Verdana" w:cs="Times New Roman"/>
+          <w:b/>
+          <w:bCs/>
+          <w:color w:val="000000"/>
+          <w:kern w:val="0"/>
+          <w:sz w:val="18"/>
+          <w:szCs w:val="18"/>
+          <w:lang w:eastAsia="en-GB"/>
+          <w14:ligatures w14:val="none"/>
+        </w:rPr>
+      </w:pPr>
+      <w:r>
+        <w:rPr>
+          <w:rFonts w:ascii="Verdana" w:eastAsia="Times New Roman" w:hAnsi="Verdana" w:cs="Times New Roman"/>
+          <w:b/>
+          <w:bCs/>
+          <w:color w:val="000000"/>
+          <w:kern w:val="0"/>
+          <w:sz w:val="18"/>
+          <w:szCs w:val="18"/>
+          <w:lang w:eastAsia="en-GB"/>
+          <w14:ligatures w14:val="none"/>
+        </w:rPr>
+        <w:t>Static:</w:t>
+      </w:r>
+    </w:p>
+    <w:p>
+      <w:pPr>
+        <w:pStyle w:val="ListParagraph"/>
         <w:numPr>
-          <w:ilvl w:val="1"/>
-          <w:numId w:val="3"/>
+          <w:ilvl w:val="0"/>
+          <w:numId w:val="2"/>
         </w:numPr>
         <w:spacing w:before="168" w:after="100" w:afterAutospacing="1"/>
-        <w:ind w:left="2640" w:right="1200"/>
-        <w:rPr>
-          <w:rFonts w:ascii="Verdana" w:eastAsia="Times New Roman" w:hAnsi="Verdana" w:cs="Times New Roman"/>
-          <w:color w:val="000000"/>
-          <w:kern w:val="0"/>
-          <w:sz w:val="18"/>
-          <w:szCs w:val="18"/>
-          <w:lang w:eastAsia="en-GB"/>
-          <w14:ligatures w14:val="none"/>
-        </w:rPr>
-      </w:pPr>
-      <w:hyperlink r:id="rId25" w:anchor="FFQ0121" w:history="1">
-        <w:r>
-          <w:rPr>
-            <w:rFonts w:ascii="Verdana" w:eastAsia="Times New Roman" w:hAnsi="Verdana" w:cs="Times New Roman"/>
-            <w:color w:val="003399"/>
-            <w:kern w:val="0"/>
-            <w:sz w:val="18"/>
-            <w:szCs w:val="18"/>
-            <w:u w:val="single"/>
-            <w:lang w:eastAsia="en-GB"/>
-            <w14:ligatures w14:val="none"/>
-          </w:rPr>
-          <w:t>FFQ0121 - Q.121 Did you eat other candy?</w:t>
-        </w:r>
-      </w:hyperlink>
+        <w:ind w:right="1200"/>
+        <w:rPr>
+          <w:rFonts w:ascii="Verdana" w:eastAsia="Times New Roman" w:hAnsi="Verdana" w:cs="Times New Roman"/>
+          <w:color w:val="000000"/>
+          <w:kern w:val="0"/>
+          <w:sz w:val="18"/>
+          <w:szCs w:val="18"/>
+          <w:lang w:eastAsia="en-GB"/>
+          <w14:ligatures w14:val="none"/>
+        </w:rPr>
+      </w:pPr>
+      <w:proofErr w:type="spellStart"/>
+      <w:r>
+        <w:rPr>
+          <w:rFonts w:ascii="Verdana" w:eastAsia="Times New Roman" w:hAnsi="Verdana" w:cs="Times New Roman"/>
+          <w:color w:val="000000"/>
+          <w:kern w:val="0"/>
+          <w:sz w:val="18"/>
+          <w:szCs w:val="18"/>
+          <w:lang w:eastAsia="en-GB"/>
+          <w14:ligatures w14:val="none"/>
+        </w:rPr>
+        <w:t>Acc</w:t>
+      </w:r>
+      <w:proofErr w:type="spellEnd"/>
+      <w:r>
+        <w:rPr>
+          <w:rFonts w:ascii="Verdana" w:eastAsia="Times New Roman" w:hAnsi="Verdana" w:cs="Times New Roman"/>
+          <w:color w:val="000000"/>
+          <w:kern w:val="0"/>
+          <w:sz w:val="18"/>
+          <w:szCs w:val="18"/>
+          <w:lang w:eastAsia="en-GB"/>
+          <w14:ligatures w14:val="none"/>
+        </w:rPr>
+        <w:t xml:space="preserve"> finish up static p</w:t>
+      </w:r>
+      <w:r>
+        <w:rPr>
+          <w:rFonts w:ascii="Verdana" w:eastAsia="Times New Roman" w:hAnsi="Verdana" w:cs="Times New Roman"/>
+          <w:color w:val="000000"/>
+          <w:kern w:val="0"/>
+          <w:sz w:val="18"/>
+          <w:szCs w:val="18"/>
+          <w:lang w:eastAsia="en-GB"/>
+          <w14:ligatures w14:val="none"/>
+        </w:rPr>
+        <w:t xml:space="preserve">lots and </w:t>
+      </w:r>
+      <w:proofErr w:type="spellStart"/>
+      <w:r>
+        <w:rPr>
+          <w:rFonts w:ascii="Verdana" w:eastAsia="Times New Roman" w:hAnsi="Verdana" w:cs="Times New Roman"/>
+          <w:color w:val="000000"/>
+          <w:kern w:val="0"/>
+          <w:sz w:val="18"/>
+          <w:szCs w:val="18"/>
+          <w:lang w:eastAsia="en-GB"/>
+          <w14:ligatures w14:val="none"/>
+        </w:rPr>
+        <w:t>acc</w:t>
+      </w:r>
+      <w:proofErr w:type="spellEnd"/>
+      <w:r>
+        <w:rPr>
+          <w:rFonts w:ascii="Verdana" w:eastAsia="Times New Roman" w:hAnsi="Verdana" w:cs="Times New Roman"/>
+          <w:color w:val="000000"/>
+          <w:kern w:val="0"/>
+          <w:sz w:val="18"/>
+          <w:szCs w:val="18"/>
+          <w:lang w:eastAsia="en-GB"/>
+          <w14:ligatures w14:val="none"/>
+        </w:rPr>
+        <w:t xml:space="preserve"> draw conclusions </w:t>
+      </w:r>
+      <w:proofErr w:type="gramStart"/>
+      <w:r>
+        <w:rPr>
+          <w:rFonts w:ascii="Verdana" w:eastAsia="Times New Roman" w:hAnsi="Verdana" w:cs="Times New Roman"/>
+          <w:color w:val="000000"/>
+          <w:kern w:val="0"/>
+          <w:sz w:val="18"/>
+          <w:szCs w:val="18"/>
+          <w:lang w:eastAsia="en-GB"/>
+          <w14:ligatures w14:val="none"/>
+        </w:rPr>
+        <w:t>etc</w:t>
+      </w:r>
+      <w:proofErr w:type="gramEnd"/>
+    </w:p>
+    <w:p>
+      <w:pPr>
+        <w:pStyle w:val="ListParagraph"/>
+        <w:numPr>
+          <w:ilvl w:val="0"/>
+          <w:numId w:val="2"/>
+        </w:numPr>
+        <w:spacing w:before="168" w:after="100" w:afterAutospacing="1"/>
+        <w:ind w:right="1200"/>
+        <w:rPr>
+          <w:rFonts w:ascii="Verdana" w:eastAsia="Times New Roman" w:hAnsi="Verdana" w:cs="Times New Roman"/>
+          <w:color w:val="000000"/>
+          <w:kern w:val="0"/>
+          <w:sz w:val="18"/>
+          <w:szCs w:val="18"/>
+          <w:lang w:eastAsia="en-GB"/>
+          <w14:ligatures w14:val="none"/>
+        </w:rPr>
+      </w:pPr>
+      <w:r>
+        <w:rPr>
+          <w:rFonts w:ascii="Verdana" w:eastAsia="Times New Roman" w:hAnsi="Verdana" w:cs="Times New Roman"/>
+          <w:color w:val="000000"/>
+          <w:kern w:val="0"/>
+          <w:sz w:val="18"/>
+          <w:szCs w:val="18"/>
+          <w:lang w:eastAsia="en-GB"/>
+          <w14:ligatures w14:val="none"/>
+        </w:rPr>
+        <w:t xml:space="preserve">Then plan </w:t>
+      </w:r>
+      <w:proofErr w:type="spellStart"/>
+      <w:r>
+        <w:rPr>
+          <w:rFonts w:ascii="Verdana" w:eastAsia="Times New Roman" w:hAnsi="Verdana" w:cs="Times New Roman"/>
+          <w:color w:val="000000"/>
+          <w:kern w:val="0"/>
+          <w:sz w:val="18"/>
+          <w:szCs w:val="18"/>
+          <w:lang w:eastAsia="en-GB"/>
+          <w14:ligatures w14:val="none"/>
+        </w:rPr>
+        <w:t>acc</w:t>
+      </w:r>
+      <w:proofErr w:type="spellEnd"/>
       <w:r>
         <w:rPr>
           <w:rFonts w:ascii="Verdana" w:eastAsia="Times New Roman" w:hAnsi="Verdana" w:cs="Times New Roman"/>
@@ -982,6 +1324,52 @@
           <w14:ligatures w14:val="none"/>
         </w:rPr>
         <w:t xml:space="preserve"> </w:t>
+      </w:r>
+      <w:proofErr w:type="gramStart"/>
+      <w:r>
+        <w:rPr>
+          <w:rFonts w:ascii="Verdana" w:eastAsia="Times New Roman" w:hAnsi="Verdana" w:cs="Times New Roman"/>
+          <w:color w:val="000000"/>
+          <w:kern w:val="0"/>
+          <w:sz w:val="18"/>
+          <w:szCs w:val="18"/>
+          <w:lang w:eastAsia="en-GB"/>
+          <w14:ligatures w14:val="none"/>
+        </w:rPr>
+        <w:t>report</w:t>
+      </w:r>
+      <w:proofErr w:type="gramEnd"/>
+    </w:p>
+    <w:p>
+      <w:pPr>
+        <w:pStyle w:val="ListParagraph"/>
+        <w:numPr>
+          <w:ilvl w:val="0"/>
+          <w:numId w:val="2"/>
+        </w:numPr>
+        <w:spacing w:before="168" w:after="100" w:afterAutospacing="1"/>
+        <w:ind w:right="1200"/>
+        <w:rPr>
+          <w:rFonts w:ascii="Verdana" w:eastAsia="Times New Roman" w:hAnsi="Verdana" w:cs="Times New Roman"/>
+          <w:color w:val="000000"/>
+          <w:kern w:val="0"/>
+          <w:sz w:val="18"/>
+          <w:szCs w:val="18"/>
+          <w:lang w:eastAsia="en-GB"/>
+          <w14:ligatures w14:val="none"/>
+        </w:rPr>
+      </w:pPr>
+      <w:r>
+        <w:rPr>
+          <w:rFonts w:ascii="Verdana" w:eastAsia="Times New Roman" w:hAnsi="Verdana" w:cs="Times New Roman"/>
+          <w:color w:val="000000"/>
+          <w:kern w:val="0"/>
+          <w:sz w:val="18"/>
+          <w:szCs w:val="18"/>
+          <w:lang w:eastAsia="en-GB"/>
+          <w14:ligatures w14:val="none"/>
+        </w:rPr>
+        <w:t>Write up report.</w:t>
       </w:r>
     </w:p>
     <w:sectPr>

</xml_diff>

<commit_message>
Further adjustments to shiny app and static plots but mainly report has been properly developed - still requires further work
</commit_message>
<xml_diff>
--- a/report plan.docx
+++ b/report plan.docx
@@ -418,78 +418,21 @@
           <w14:ligatures w14:val="none"/>
         </w:rPr>
       </w:pPr>
-      <w:r>
-        <w:rPr>
-          <w:rFonts w:ascii="Verdana" w:eastAsia="Times New Roman" w:hAnsi="Verdana" w:cs="Times New Roman"/>
-          <w:color w:val="000000"/>
-          <w:kern w:val="0"/>
-          <w:sz w:val="18"/>
-          <w:szCs w:val="18"/>
-          <w:lang w:eastAsia="en-GB"/>
-          <w14:ligatures w14:val="none"/>
-        </w:rPr>
-        <w:fldChar w:fldCharType="begin"/>
-      </w:r>
-      <w:r>
-        <w:rPr>
-          <w:rFonts w:ascii="Verdana" w:eastAsia="Times New Roman" w:hAnsi="Verdana" w:cs="Times New Roman"/>
-          <w:color w:val="000000"/>
-          <w:kern w:val="0"/>
-          <w:sz w:val="18"/>
-          <w:szCs w:val="18"/>
-          <w:lang w:eastAsia="en-GB"/>
-          <w14:ligatures w14:val="none"/>
-        </w:rPr>
-        <w:instrText>HYPERLINK "https://wwwn.cdc.gov/Nchs/Nhanes/2005-2006/FFQRAW_D.htm" \l "FFQ0115"</w:instrText>
-      </w:r>
-      <w:r>
-        <w:rPr>
-          <w:rFonts w:ascii="Verdana" w:eastAsia="Times New Roman" w:hAnsi="Verdana" w:cs="Times New Roman"/>
-          <w:color w:val="000000"/>
-          <w:kern w:val="0"/>
-          <w:sz w:val="18"/>
-          <w:szCs w:val="18"/>
-          <w:lang w:eastAsia="en-GB"/>
-          <w14:ligatures w14:val="none"/>
-        </w:rPr>
-      </w:r>
-      <w:r>
-        <w:rPr>
-          <w:rFonts w:ascii="Verdana" w:eastAsia="Times New Roman" w:hAnsi="Verdana" w:cs="Times New Roman"/>
-          <w:color w:val="000000"/>
-          <w:kern w:val="0"/>
-          <w:sz w:val="18"/>
-          <w:szCs w:val="18"/>
-          <w:lang w:eastAsia="en-GB"/>
-          <w14:ligatures w14:val="none"/>
-        </w:rPr>
-        <w:fldChar w:fldCharType="separate"/>
-      </w:r>
-      <w:r>
-        <w:rPr>
-          <w:rFonts w:ascii="Verdana" w:eastAsia="Times New Roman" w:hAnsi="Verdana" w:cs="Times New Roman"/>
-          <w:color w:val="003399"/>
-          <w:kern w:val="0"/>
-          <w:sz w:val="18"/>
-          <w:szCs w:val="18"/>
-          <w:u w:val="single"/>
-          <w:lang w:eastAsia="en-GB"/>
-          <w14:ligatures w14:val="none"/>
-        </w:rPr>
-        <w:t>FFQ0115 - Q.115 Did you eat cookies?</w:t>
-      </w:r>
-      <w:r>
-        <w:rPr>
-          <w:rFonts w:ascii="Verdana" w:eastAsia="Times New Roman" w:hAnsi="Verdana" w:cs="Times New Roman"/>
-          <w:color w:val="000000"/>
-          <w:kern w:val="0"/>
-          <w:sz w:val="18"/>
-          <w:szCs w:val="18"/>
-          <w:lang w:eastAsia="en-GB"/>
-          <w14:ligatures w14:val="none"/>
-        </w:rPr>
-        <w:fldChar w:fldCharType="end"/>
-      </w:r>
+      <w:hyperlink r:id="rId12" w:anchor="FFQ0115" w:history="1">
+        <w:r>
+          <w:rPr>
+            <w:rFonts w:ascii="Verdana" w:eastAsia="Times New Roman" w:hAnsi="Verdana" w:cs="Times New Roman"/>
+            <w:color w:val="003399"/>
+            <w:kern w:val="0"/>
+            <w:sz w:val="18"/>
+            <w:szCs w:val="18"/>
+            <w:u w:val="single"/>
+            <w:lang w:eastAsia="en-GB"/>
+            <w14:ligatures w14:val="none"/>
+          </w:rPr>
+          <w:t>FFQ0115 - Q.115 Did you eat cookies?</w:t>
+        </w:r>
+      </w:hyperlink>
     </w:p>
     <w:p>
       <w:pPr>
@@ -509,78 +452,21 @@
           <w14:ligatures w14:val="none"/>
         </w:rPr>
       </w:pPr>
-      <w:r>
-        <w:rPr>
-          <w:rFonts w:ascii="Verdana" w:eastAsia="Times New Roman" w:hAnsi="Verdana" w:cs="Times New Roman"/>
-          <w:color w:val="000000"/>
-          <w:kern w:val="0"/>
-          <w:sz w:val="18"/>
-          <w:szCs w:val="18"/>
-          <w:lang w:eastAsia="en-GB"/>
-          <w14:ligatures w14:val="none"/>
-        </w:rPr>
-        <w:fldChar w:fldCharType="begin"/>
-      </w:r>
-      <w:r>
-        <w:rPr>
-          <w:rFonts w:ascii="Verdana" w:eastAsia="Times New Roman" w:hAnsi="Verdana" w:cs="Times New Roman"/>
-          <w:color w:val="000000"/>
-          <w:kern w:val="0"/>
-          <w:sz w:val="18"/>
-          <w:szCs w:val="18"/>
-          <w:lang w:eastAsia="en-GB"/>
-          <w14:ligatures w14:val="none"/>
-        </w:rPr>
-        <w:instrText>HYPERLINK "https://wwwn.cdc.gov/Nchs/Nhanes/2005-2006/FFQRAW_D.htm" \l "FFQ0120"</w:instrText>
-      </w:r>
-      <w:r>
-        <w:rPr>
-          <w:rFonts w:ascii="Verdana" w:eastAsia="Times New Roman" w:hAnsi="Verdana" w:cs="Times New Roman"/>
-          <w:color w:val="000000"/>
-          <w:kern w:val="0"/>
-          <w:sz w:val="18"/>
-          <w:szCs w:val="18"/>
-          <w:lang w:eastAsia="en-GB"/>
-          <w14:ligatures w14:val="none"/>
-        </w:rPr>
-      </w:r>
-      <w:r>
-        <w:rPr>
-          <w:rFonts w:ascii="Verdana" w:eastAsia="Times New Roman" w:hAnsi="Verdana" w:cs="Times New Roman"/>
-          <w:color w:val="000000"/>
-          <w:kern w:val="0"/>
-          <w:sz w:val="18"/>
-          <w:szCs w:val="18"/>
-          <w:lang w:eastAsia="en-GB"/>
-          <w14:ligatures w14:val="none"/>
-        </w:rPr>
-        <w:fldChar w:fldCharType="separate"/>
-      </w:r>
-      <w:r>
-        <w:rPr>
-          <w:rFonts w:ascii="Verdana" w:eastAsia="Times New Roman" w:hAnsi="Verdana" w:cs="Times New Roman"/>
-          <w:color w:val="003399"/>
-          <w:kern w:val="0"/>
-          <w:sz w:val="18"/>
-          <w:szCs w:val="18"/>
-          <w:u w:val="single"/>
-          <w:lang w:eastAsia="en-GB"/>
-          <w14:ligatures w14:val="none"/>
-        </w:rPr>
-        <w:t>FFQ0120 - Q.120 Did you eat chocolate candy?</w:t>
-      </w:r>
-      <w:r>
-        <w:rPr>
-          <w:rFonts w:ascii="Verdana" w:eastAsia="Times New Roman" w:hAnsi="Verdana" w:cs="Times New Roman"/>
-          <w:color w:val="000000"/>
-          <w:kern w:val="0"/>
-          <w:sz w:val="18"/>
-          <w:szCs w:val="18"/>
-          <w:lang w:eastAsia="en-GB"/>
-          <w14:ligatures w14:val="none"/>
-        </w:rPr>
-        <w:fldChar w:fldCharType="end"/>
-      </w:r>
+      <w:hyperlink r:id="rId13" w:anchor="FFQ0120" w:history="1">
+        <w:r>
+          <w:rPr>
+            <w:rFonts w:ascii="Verdana" w:eastAsia="Times New Roman" w:hAnsi="Verdana" w:cs="Times New Roman"/>
+            <w:color w:val="003399"/>
+            <w:kern w:val="0"/>
+            <w:sz w:val="18"/>
+            <w:szCs w:val="18"/>
+            <w:u w:val="single"/>
+            <w:lang w:eastAsia="en-GB"/>
+            <w14:ligatures w14:val="none"/>
+          </w:rPr>
+          <w:t>FFQ0120 - Q.120 Did you eat chocolate candy?</w:t>
+        </w:r>
+      </w:hyperlink>
     </w:p>
     <w:p>
       <w:pPr>
@@ -1371,6 +1257,51 @@
         </w:rPr>
         <w:t>Write up report.</w:t>
       </w:r>
+    </w:p>
+    <w:p>
+      <w:pPr>
+        <w:spacing w:before="168" w:after="100" w:afterAutospacing="1"/>
+        <w:ind w:right="1200"/>
+        <w:rPr>
+          <w:rFonts w:ascii="Verdana" w:eastAsia="Times New Roman" w:hAnsi="Verdana" w:cs="Times New Roman"/>
+          <w:color w:val="000000"/>
+          <w:kern w:val="0"/>
+          <w:sz w:val="18"/>
+          <w:szCs w:val="18"/>
+          <w:lang w:eastAsia="en-GB"/>
+          <w14:ligatures w14:val="none"/>
+        </w:rPr>
+      </w:pPr>
+    </w:p>
+    <w:p>
+      <w:pPr>
+        <w:spacing w:before="168" w:after="100" w:afterAutospacing="1"/>
+        <w:ind w:right="1200"/>
+        <w:rPr>
+          <w:rFonts w:ascii="Verdana" w:eastAsia="Times New Roman" w:hAnsi="Verdana" w:cs="Times New Roman"/>
+          <w:color w:val="000000"/>
+          <w:kern w:val="0"/>
+          <w:sz w:val="18"/>
+          <w:szCs w:val="18"/>
+          <w:lang w:eastAsia="en-GB"/>
+          <w14:ligatures w14:val="none"/>
+        </w:rPr>
+      </w:pPr>
+    </w:p>
+    <w:p>
+      <w:pPr>
+        <w:spacing w:before="168" w:after="100" w:afterAutospacing="1"/>
+        <w:ind w:right="1200"/>
+        <w:rPr>
+          <w:rFonts w:ascii="Verdana" w:eastAsia="Times New Roman" w:hAnsi="Verdana" w:cs="Times New Roman"/>
+          <w:color w:val="000000"/>
+          <w:kern w:val="0"/>
+          <w:sz w:val="18"/>
+          <w:szCs w:val="18"/>
+          <w:lang w:eastAsia="en-GB"/>
+          <w14:ligatures w14:val="none"/>
+        </w:rPr>
+      </w:pPr>
     </w:p>
     <w:sectPr>
       <w:pgSz w:w="11906" w:h="16838"/>

</xml_diff>